<commit_message>
Master Learning Journal doc File
</commit_message>
<xml_diff>
--- a/Master Learning Journal.docx
+++ b/Master Learning Journal.docx
@@ -1853,13 +1853,7 @@
         <w:jc w:val="both"/>
       </w:pPr>
       <w:r>
-        <w:t xml:space="preserve">Identifying the most suitable project planning techniques for </w:t>
-      </w:r>
-      <w:r>
-        <w:t>our</w:t>
-      </w:r>
-      <w:r>
-        <w:t xml:space="preserve"> given project's scope, timeline, and resources posed challenges in balancing flexibility and precision in project management.</w:t>
+        <w:t>Identifying the most suitable project planning techniques for our given project's scope, timeline, and resources posed challenges in balancing flexibility and precision in project management.</w:t>
       </w:r>
     </w:p>
     <w:p>
@@ -1955,7 +1949,7 @@
         <w:jc w:val="both"/>
       </w:pPr>
       <w:r>
-        <w:t>Read Case Studies from Chapter 4 and 5 shared on Moodle.</w:t>
+        <w:t>Read Case Studies from Chapter 4 shared on Moodle.</w:t>
       </w:r>
     </w:p>
     <w:p>
@@ -2150,8 +2144,24 @@
         <w:rPr>
           <w:b/>
           <w:bCs/>
-        </w:rPr>
-        <w:t>Next Week: (2/</w:t>
+          <w:u w:val="single"/>
+        </w:rPr>
+        <w:t>Week</w:t>
+      </w:r>
+      <w:r>
+        <w:rPr>
+          <w:b/>
+          <w:bCs/>
+          <w:u w:val="single"/>
+        </w:rPr>
+        <w:t xml:space="preserve"> 4</w:t>
+      </w:r>
+      <w:r>
+        <w:rPr>
+          <w:b/>
+          <w:bCs/>
+        </w:rPr>
+        <w:t>: 2/</w:t>
       </w:r>
       <w:r>
         <w:rPr>
@@ -2179,13 +2189,686 @@
           <w:b/>
           <w:bCs/>
         </w:rPr>
-        <w:t>/24) – To be Done.</w:t>
-      </w:r>
-    </w:p>
-    <w:p>
-      <w:pPr>
-        <w:jc w:val="both"/>
-      </w:pPr>
+        <w:t>/24</w:t>
+      </w:r>
+    </w:p>
+    <w:p>
+      <w:pPr>
+        <w:jc w:val="both"/>
+        <w:rPr>
+          <w:b/>
+          <w:bCs/>
+        </w:rPr>
+      </w:pPr>
+    </w:p>
+    <w:p>
+      <w:pPr>
+        <w:jc w:val="both"/>
+        <w:rPr>
+          <w:b/>
+          <w:bCs/>
+        </w:rPr>
+      </w:pPr>
+      <w:r>
+        <w:rPr>
+          <w:b/>
+          <w:bCs/>
+          <w:u w:val="single"/>
+        </w:rPr>
+        <w:t>Date:</w:t>
+      </w:r>
+      <w:r>
+        <w:rPr>
+          <w:b/>
+          <w:bCs/>
+        </w:rPr>
+        <w:t xml:space="preserve"> 2/16/2024</w:t>
+      </w:r>
+    </w:p>
+    <w:p>
+      <w:pPr>
+        <w:jc w:val="both"/>
+        <w:rPr>
+          <w:b/>
+          <w:bCs/>
+        </w:rPr>
+      </w:pPr>
+    </w:p>
+    <w:p>
+      <w:pPr>
+        <w:jc w:val="both"/>
+      </w:pPr>
+      <w:r>
+        <w:t>In Week 4 of our project management course, we continued our exploration of software project management concepts and engaged in various activities to enhance our understanding and skills.</w:t>
+      </w:r>
+      <w:r>
+        <w:t xml:space="preserve"> We presented our </w:t>
+      </w:r>
+      <w:r>
+        <w:rPr>
+          <w:b/>
+          <w:bCs/>
+        </w:rPr>
+        <w:t>project pitches</w:t>
+      </w:r>
+      <w:r>
+        <w:t xml:space="preserve"> in the lecture during this week.</w:t>
+      </w:r>
+    </w:p>
+    <w:p>
+      <w:pPr>
+        <w:jc w:val="both"/>
+      </w:pPr>
+    </w:p>
+    <w:p>
+      <w:pPr>
+        <w:jc w:val="both"/>
+      </w:pPr>
+    </w:p>
+    <w:p>
+      <w:pPr>
+        <w:jc w:val="both"/>
+      </w:pPr>
+    </w:p>
+    <w:p>
+      <w:pPr>
+        <w:jc w:val="both"/>
+      </w:pPr>
+      <w:r>
+        <w:lastRenderedPageBreak/>
+        <w:t xml:space="preserve">Below are the </w:t>
+      </w:r>
+      <w:r>
+        <w:rPr>
+          <w:b/>
+          <w:bCs/>
+        </w:rPr>
+        <w:t>Key concepts</w:t>
+      </w:r>
+      <w:r>
+        <w:t xml:space="preserve"> learned during this week:</w:t>
+      </w:r>
+    </w:p>
+    <w:p>
+      <w:pPr>
+        <w:jc w:val="both"/>
+      </w:pPr>
+    </w:p>
+    <w:p>
+      <w:pPr>
+        <w:jc w:val="both"/>
+      </w:pPr>
+      <w:r>
+        <w:t>Project Planning:</w:t>
+      </w:r>
+    </w:p>
+    <w:p>
+      <w:pPr>
+        <w:pStyle w:val="ListParagraph"/>
+        <w:numPr>
+          <w:ilvl w:val="0"/>
+          <w:numId w:val="4"/>
+        </w:numPr>
+        <w:jc w:val="both"/>
+      </w:pPr>
+      <w:r>
+        <w:t>Comprehensive process involving detailed plans for project components such as scheduling, budgeting, manpower planning, communication planning, and quality planning.</w:t>
+      </w:r>
+    </w:p>
+    <w:p>
+      <w:pPr>
+        <w:jc w:val="both"/>
+      </w:pPr>
+      <w:r>
+        <w:t>Project Scheduling:</w:t>
+      </w:r>
+    </w:p>
+    <w:p>
+      <w:pPr>
+        <w:pStyle w:val="ListParagraph"/>
+        <w:numPr>
+          <w:ilvl w:val="0"/>
+          <w:numId w:val="4"/>
+        </w:numPr>
+        <w:jc w:val="both"/>
+      </w:pPr>
+      <w:r>
+        <w:t>Involves breaking down project work into manageable tasks and estimating time and resources required for each task.</w:t>
+      </w:r>
+    </w:p>
+    <w:p>
+      <w:pPr>
+        <w:jc w:val="both"/>
+      </w:pPr>
+      <w:r>
+        <w:t>Top-down vs. Bottom-up Planning:</w:t>
+      </w:r>
+    </w:p>
+    <w:p>
+      <w:pPr>
+        <w:pStyle w:val="ListParagraph"/>
+        <w:numPr>
+          <w:ilvl w:val="0"/>
+          <w:numId w:val="4"/>
+        </w:numPr>
+        <w:jc w:val="both"/>
+      </w:pPr>
+      <w:r>
+        <w:t>Project scheduling can be done using top-down or bottom-up planning approaches. In top-down planning, time duration is first assigned to the entire project, followed by allocation to smaller tasks. In bottom-up planning, time duration is assigned to small tasks first, then aggregated to larger tasks.</w:t>
+      </w:r>
+    </w:p>
+    <w:p>
+      <w:pPr>
+        <w:jc w:val="both"/>
+      </w:pPr>
+      <w:r>
+        <w:t>Work Breakdown Structure (WBS):</w:t>
+      </w:r>
+    </w:p>
+    <w:p>
+      <w:pPr>
+        <w:pStyle w:val="ListParagraph"/>
+        <w:numPr>
+          <w:ilvl w:val="0"/>
+          <w:numId w:val="4"/>
+        </w:numPr>
+        <w:jc w:val="both"/>
+      </w:pPr>
+      <w:r>
+        <w:t>Systematic method for breaking down project work into smaller, manageable tasks and maintaining task relationships.</w:t>
+      </w:r>
+    </w:p>
+    <w:p>
+      <w:pPr>
+        <w:jc w:val="both"/>
+      </w:pPr>
+      <w:r>
+        <w:t>Resource Allocation:</w:t>
+      </w:r>
+    </w:p>
+    <w:p>
+      <w:pPr>
+        <w:pStyle w:val="ListParagraph"/>
+        <w:numPr>
+          <w:ilvl w:val="0"/>
+          <w:numId w:val="4"/>
+        </w:numPr>
+        <w:jc w:val="both"/>
+      </w:pPr>
+      <w:r>
+        <w:t>Assigning resources to tasks based on required skills and effort estimates to ensure timely completion.</w:t>
+      </w:r>
+    </w:p>
+    <w:p>
+      <w:pPr>
+        <w:jc w:val="both"/>
+      </w:pPr>
+      <w:r>
+        <w:t>Communication Planning:</w:t>
+      </w:r>
+    </w:p>
+    <w:p>
+      <w:pPr>
+        <w:pStyle w:val="ListParagraph"/>
+        <w:numPr>
+          <w:ilvl w:val="0"/>
+          <w:numId w:val="4"/>
+        </w:numPr>
+        <w:jc w:val="both"/>
+      </w:pPr>
+      <w:r>
+        <w:t>Establishing clear communication channels, tools, and techniques to prevent miscommunication and loss of information.</w:t>
+      </w:r>
+    </w:p>
+    <w:p>
+      <w:pPr>
+        <w:jc w:val="both"/>
+      </w:pPr>
+      <w:r>
+        <w:t>Quality Assurance:</w:t>
+      </w:r>
+    </w:p>
+    <w:p>
+      <w:pPr>
+        <w:pStyle w:val="ListParagraph"/>
+        <w:numPr>
+          <w:ilvl w:val="0"/>
+          <w:numId w:val="4"/>
+        </w:numPr>
+        <w:jc w:val="both"/>
+      </w:pPr>
+      <w:r>
+        <w:t>Defining processes and procedures for quality control throughout the project lifecycle to ensure the software product meets required standards.</w:t>
+      </w:r>
+    </w:p>
+    <w:p>
+      <w:pPr>
+        <w:jc w:val="both"/>
+      </w:pPr>
+    </w:p>
+    <w:p>
+      <w:pPr>
+        <w:jc w:val="both"/>
+      </w:pPr>
+      <w:r>
+        <w:t>Application in Real Projects:</w:t>
+      </w:r>
+    </w:p>
+    <w:p>
+      <w:pPr>
+        <w:pStyle w:val="ListParagraph"/>
+        <w:numPr>
+          <w:ilvl w:val="0"/>
+          <w:numId w:val="4"/>
+        </w:numPr>
+        <w:jc w:val="both"/>
+      </w:pPr>
+      <w:r>
+        <w:t xml:space="preserve">Implementation of a Central Configuration Management System involves establishing a centralized platform for version control, document management, and software build distribution, ensuring seamless collaboration and coordination among distributed project teams. </w:t>
+      </w:r>
+    </w:p>
+    <w:p>
+      <w:pPr>
+        <w:pStyle w:val="ListParagraph"/>
+        <w:numPr>
+          <w:ilvl w:val="0"/>
+          <w:numId w:val="4"/>
+        </w:numPr>
+        <w:jc w:val="both"/>
+      </w:pPr>
+      <w:r>
+        <w:t>Robust quality assurance processes are vital for ensuring software reliability and meeting stakeholder expectations in real-world projects.</w:t>
+      </w:r>
+    </w:p>
+    <w:p>
+      <w:pPr>
+        <w:pStyle w:val="ListParagraph"/>
+        <w:numPr>
+          <w:ilvl w:val="0"/>
+          <w:numId w:val="4"/>
+        </w:numPr>
+        <w:jc w:val="both"/>
+      </w:pPr>
+      <w:r>
+        <w:t>Agile and iterative project management practices enable adaptability, collaboration, and customer-centricity in real-world project execution.</w:t>
+      </w:r>
+    </w:p>
+    <w:p>
+      <w:pPr>
+        <w:pStyle w:val="ListParagraph"/>
+        <w:numPr>
+          <w:ilvl w:val="0"/>
+          <w:numId w:val="4"/>
+        </w:numPr>
+        <w:jc w:val="both"/>
+      </w:pPr>
+      <w:r>
+        <w:t xml:space="preserve">If a </w:t>
+      </w:r>
+      <w:r>
+        <w:t>project follows an Agile methodology, with regular sprint planning meetings, reviews, and retrospectives, allowing for continuous feedback, adaptation, and prioritization of features based on user needs and market demands</w:t>
+      </w:r>
+      <w:r>
+        <w:t xml:space="preserve"> its planning is fast and without errors.</w:t>
+      </w:r>
+    </w:p>
+    <w:p>
+      <w:pPr>
+        <w:jc w:val="both"/>
+      </w:pPr>
+    </w:p>
+    <w:p>
+      <w:pPr>
+        <w:jc w:val="both"/>
+      </w:pPr>
+      <w:r>
+        <w:t>Peer Interactions:</w:t>
+      </w:r>
+    </w:p>
+    <w:p>
+      <w:pPr>
+        <w:pStyle w:val="ListParagraph"/>
+        <w:numPr>
+          <w:ilvl w:val="0"/>
+          <w:numId w:val="4"/>
+        </w:numPr>
+        <w:jc w:val="both"/>
+      </w:pPr>
+      <w:r>
+        <w:t>Collaborated with team members to prepare for the Project Pitch presentation.</w:t>
+      </w:r>
+    </w:p>
+    <w:p>
+      <w:pPr>
+        <w:pStyle w:val="ListParagraph"/>
+        <w:numPr>
+          <w:ilvl w:val="0"/>
+          <w:numId w:val="4"/>
+        </w:numPr>
+        <w:jc w:val="both"/>
+      </w:pPr>
+      <w:r>
+        <w:t>Engaged in discussions during lecture hours to exchange ideas and insights regarding software project management topics covered in Chapter 6.</w:t>
+      </w:r>
+      <w:r>
+        <w:t xml:space="preserve"> </w:t>
+      </w:r>
+      <w:r>
+        <w:t xml:space="preserve">These interactions facilitated </w:t>
+      </w:r>
+      <w:r>
+        <w:lastRenderedPageBreak/>
+        <w:t xml:space="preserve">a deeper understanding of the project goals and helped us align our strategies for </w:t>
+      </w:r>
+      <w:r>
+        <w:t>future</w:t>
+      </w:r>
+      <w:r>
+        <w:t xml:space="preserve"> presentation</w:t>
+      </w:r>
+      <w:r>
+        <w:t>s</w:t>
+      </w:r>
+      <w:r>
+        <w:t>.</w:t>
+      </w:r>
+    </w:p>
+    <w:p>
+      <w:pPr>
+        <w:pStyle w:val="ListParagraph"/>
+        <w:numPr>
+          <w:ilvl w:val="0"/>
+          <w:numId w:val="4"/>
+        </w:numPr>
+        <w:jc w:val="both"/>
+      </w:pPr>
+      <w:r>
+        <w:t xml:space="preserve">Discussed with professor regarding </w:t>
+      </w:r>
+      <w:r>
+        <w:t>Mid-term preparation</w:t>
+      </w:r>
+      <w:r>
+        <w:t xml:space="preserve"> during class hours.</w:t>
+      </w:r>
+    </w:p>
+    <w:p>
+      <w:pPr>
+        <w:jc w:val="both"/>
+      </w:pPr>
+    </w:p>
+    <w:p>
+      <w:pPr>
+        <w:jc w:val="both"/>
+      </w:pPr>
+      <w:r>
+        <w:t>Challenges Faced:</w:t>
+      </w:r>
+    </w:p>
+    <w:p>
+      <w:pPr>
+        <w:pStyle w:val="ListParagraph"/>
+        <w:numPr>
+          <w:ilvl w:val="0"/>
+          <w:numId w:val="4"/>
+        </w:numPr>
+        <w:jc w:val="both"/>
+      </w:pPr>
+      <w:r>
+        <w:t>Balancing time between studying for the midterm exam and preparing for the Project Pitch presentation.</w:t>
+      </w:r>
+    </w:p>
+    <w:p>
+      <w:pPr>
+        <w:pStyle w:val="ListParagraph"/>
+        <w:numPr>
+          <w:ilvl w:val="0"/>
+          <w:numId w:val="4"/>
+        </w:numPr>
+        <w:jc w:val="both"/>
+      </w:pPr>
+      <w:r>
+        <w:t>Ensuring effective communication and coordination within the team to align on the content and delivery of the presentation</w:t>
+      </w:r>
+      <w:r>
+        <w:t xml:space="preserve"> of our project pitch.</w:t>
+      </w:r>
+    </w:p>
+    <w:p>
+      <w:pPr>
+        <w:jc w:val="both"/>
+      </w:pPr>
+    </w:p>
+    <w:p>
+      <w:pPr>
+        <w:jc w:val="both"/>
+      </w:pPr>
+      <w:r>
+        <w:t>Personal Development Activities:</w:t>
+      </w:r>
+    </w:p>
+    <w:p>
+      <w:pPr>
+        <w:pStyle w:val="ListParagraph"/>
+        <w:numPr>
+          <w:ilvl w:val="0"/>
+          <w:numId w:val="4"/>
+        </w:numPr>
+        <w:jc w:val="both"/>
+      </w:pPr>
+      <w:r>
+        <w:t>Engaged in independent study sessions to deepen understanding of the concepts presented in Chapter 6 of the course materials.</w:t>
+      </w:r>
+    </w:p>
+    <w:p>
+      <w:pPr>
+        <w:pStyle w:val="ListParagraph"/>
+        <w:numPr>
+          <w:ilvl w:val="0"/>
+          <w:numId w:val="4"/>
+        </w:numPr>
+        <w:jc w:val="both"/>
+      </w:pPr>
+      <w:r>
+        <w:t>Reviewed the case study from Chapter 5 to gain insights into real-world application of configuration management systems in software projects.</w:t>
+      </w:r>
+    </w:p>
+    <w:p>
+      <w:pPr>
+        <w:pStyle w:val="ListParagraph"/>
+        <w:numPr>
+          <w:ilvl w:val="0"/>
+          <w:numId w:val="4"/>
+        </w:numPr>
+        <w:jc w:val="both"/>
+      </w:pPr>
+      <w:r>
+        <w:t xml:space="preserve">Studied case studies of successful software project management to gain practical insights for future application. (Source: </w:t>
+      </w:r>
+      <w:hyperlink r:id="rId9" w:history="1">
+        <w:r>
+          <w:rPr>
+            <w:rStyle w:val="Hyperlink"/>
+          </w:rPr>
+          <w:t>https://www.pmi.org/business-solutions/case-studies</w:t>
+        </w:r>
+      </w:hyperlink>
+      <w:r>
+        <w:t>)</w:t>
+      </w:r>
+    </w:p>
+    <w:p>
+      <w:pPr>
+        <w:jc w:val="both"/>
+      </w:pPr>
+    </w:p>
+    <w:p>
+      <w:pPr>
+        <w:jc w:val="both"/>
+        <w:rPr>
+          <w:b/>
+          <w:bCs/>
+        </w:rPr>
+      </w:pPr>
+      <w:r>
+        <w:rPr>
+          <w:b/>
+          <w:bCs/>
+        </w:rPr>
+        <w:t>Goals for the Next Week:</w:t>
+      </w:r>
+    </w:p>
+    <w:p>
+      <w:pPr>
+        <w:jc w:val="both"/>
+      </w:pPr>
+    </w:p>
+    <w:p>
+      <w:pPr>
+        <w:pStyle w:val="ListParagraph"/>
+        <w:numPr>
+          <w:ilvl w:val="0"/>
+          <w:numId w:val="6"/>
+        </w:numPr>
+        <w:jc w:val="both"/>
+      </w:pPr>
+      <w:r>
+        <w:t>Prepare for Midterm Exam: Allocate time each day to review course materials, practice exam questions, and solidify understanding of key concepts covered in the Software Project Management course.</w:t>
+      </w:r>
+    </w:p>
+    <w:p>
+      <w:pPr>
+        <w:pStyle w:val="ListParagraph"/>
+        <w:numPr>
+          <w:ilvl w:val="0"/>
+          <w:numId w:val="6"/>
+        </w:numPr>
+        <w:jc w:val="both"/>
+      </w:pPr>
+      <w:r>
+        <w:t xml:space="preserve">Complete Assigned Readings: Stay </w:t>
+      </w:r>
+      <w:r>
+        <w:t>up to date</w:t>
+      </w:r>
+      <w:r>
+        <w:t xml:space="preserve"> with assigned readings from the textbook "Software Project Management: A Process Driven Approach" to deepen understanding of project management principles and techniques.</w:t>
+      </w:r>
+    </w:p>
+    <w:p>
+      <w:pPr>
+        <w:pStyle w:val="ListParagraph"/>
+        <w:numPr>
+          <w:ilvl w:val="0"/>
+          <w:numId w:val="6"/>
+        </w:numPr>
+        <w:jc w:val="both"/>
+      </w:pPr>
+      <w:r>
+        <w:t>Plan</w:t>
+      </w:r>
+      <w:r>
+        <w:t xml:space="preserve"> for Project Milestones: Review upcoming project milestones and deliverables, ensuring that tasks are prioritized, resources are allocated appropriately, and deadlines are met in accordance with project timelines.</w:t>
+      </w:r>
+    </w:p>
+    <w:p>
+      <w:pPr>
+        <w:jc w:val="both"/>
+      </w:pPr>
+    </w:p>
+    <w:p>
+      <w:pPr>
+        <w:jc w:val="both"/>
+        <w:rPr>
+          <w:b/>
+          <w:bCs/>
+        </w:rPr>
+      </w:pPr>
+      <w:r>
+        <w:rPr>
+          <w:b/>
+          <w:bCs/>
+        </w:rPr>
+        <w:t>Chapter 5 Case Study Summary:</w:t>
+      </w:r>
+    </w:p>
+    <w:p>
+      <w:pPr>
+        <w:jc w:val="both"/>
+      </w:pPr>
+      <w:r>
+        <w:t xml:space="preserve">In Chapter </w:t>
+      </w:r>
+      <w:r>
+        <w:t>5, t</w:t>
+      </w:r>
+      <w:r>
+        <w:t>he case study highlighted the importance of efficient configuration management in facilitating collaboration among internal and offshore teams. Key aspects such as access rights, version control, and smoke testing procedures were discussed, emphasizing the significance of maintaining the stability and reliability of software builds.</w:t>
+      </w:r>
+    </w:p>
+    <w:p>
+      <w:pPr>
+        <w:jc w:val="both"/>
+      </w:pPr>
+    </w:p>
+    <w:p>
+      <w:pPr>
+        <w:jc w:val="both"/>
+        <w:rPr>
+          <w:b/>
+          <w:bCs/>
+        </w:rPr>
+      </w:pPr>
+      <w:r>
+        <w:rPr>
+          <w:b/>
+          <w:bCs/>
+        </w:rPr>
+        <w:t>Chapter 6 Learning Summary:</w:t>
+      </w:r>
+    </w:p>
+    <w:p>
+      <w:pPr>
+        <w:jc w:val="both"/>
+      </w:pPr>
+      <w:r>
+        <w:t>Chapter 6 provided insights into various aspects of project planning in software development projects. Key concepts such as project scheduling, resource allocation, and communication planning were explored in detail. Techniques such as Work Breakdown Structure (WBS) and Critical Path Method (CPM) were discussed as essential tools for effective project planning and management.</w:t>
+      </w:r>
+    </w:p>
+    <w:p>
+      <w:pPr>
+        <w:jc w:val="both"/>
+      </w:pPr>
+    </w:p>
+    <w:p>
+      <w:pPr>
+        <w:jc w:val="both"/>
+        <w:rPr>
+          <w:b/>
+          <w:bCs/>
+        </w:rPr>
+      </w:pPr>
+      <w:r>
+        <w:rPr>
+          <w:b/>
+          <w:bCs/>
+        </w:rPr>
+        <w:t>Next Week</w:t>
+      </w:r>
+      <w:r>
+        <w:rPr>
+          <w:b/>
+          <w:bCs/>
+        </w:rPr>
+        <w:t>:</w:t>
+      </w:r>
+      <w:r>
+        <w:rPr>
+          <w:b/>
+          <w:bCs/>
+        </w:rPr>
+        <w:t xml:space="preserve"> (02/18/24-02/24/24) – To be done.</w:t>
+      </w:r>
     </w:p>
     <w:sectPr>
       <w:pgSz w:w="12240" w:h="15840"/>
@@ -2403,6 +3086,95 @@
     </w:lvl>
   </w:abstractNum>
   <w:abstractNum w:abstractNumId="2" w15:restartNumberingAfterBreak="0">
+    <w:nsid w:val="41133496"/>
+    <w:multiLevelType w:val="hybridMultilevel"/>
+    <w:tmpl w:val="2DD24874"/>
+    <w:lvl w:ilvl="0" w:tplc="0409000F">
+      <w:start w:val="1"/>
+      <w:numFmt w:val="decimal"/>
+      <w:lvlText w:val="%1."/>
+      <w:lvlJc w:val="left"/>
+      <w:pPr>
+        <w:ind w:left="720" w:hanging="360"/>
+      </w:pPr>
+      <w:rPr>
+        <w:rFonts w:hint="default"/>
+      </w:rPr>
+    </w:lvl>
+    <w:lvl w:ilvl="1" w:tplc="04090019" w:tentative="1">
+      <w:start w:val="1"/>
+      <w:numFmt w:val="lowerLetter"/>
+      <w:lvlText w:val="%2."/>
+      <w:lvlJc w:val="left"/>
+      <w:pPr>
+        <w:ind w:left="1440" w:hanging="360"/>
+      </w:pPr>
+    </w:lvl>
+    <w:lvl w:ilvl="2" w:tplc="0409001B" w:tentative="1">
+      <w:start w:val="1"/>
+      <w:numFmt w:val="lowerRoman"/>
+      <w:lvlText w:val="%3."/>
+      <w:lvlJc w:val="right"/>
+      <w:pPr>
+        <w:ind w:left="2160" w:hanging="180"/>
+      </w:pPr>
+    </w:lvl>
+    <w:lvl w:ilvl="3" w:tplc="0409000F" w:tentative="1">
+      <w:start w:val="1"/>
+      <w:numFmt w:val="decimal"/>
+      <w:lvlText w:val="%4."/>
+      <w:lvlJc w:val="left"/>
+      <w:pPr>
+        <w:ind w:left="2880" w:hanging="360"/>
+      </w:pPr>
+    </w:lvl>
+    <w:lvl w:ilvl="4" w:tplc="04090019" w:tentative="1">
+      <w:start w:val="1"/>
+      <w:numFmt w:val="lowerLetter"/>
+      <w:lvlText w:val="%5."/>
+      <w:lvlJc w:val="left"/>
+      <w:pPr>
+        <w:ind w:left="3600" w:hanging="360"/>
+      </w:pPr>
+    </w:lvl>
+    <w:lvl w:ilvl="5" w:tplc="0409001B" w:tentative="1">
+      <w:start w:val="1"/>
+      <w:numFmt w:val="lowerRoman"/>
+      <w:lvlText w:val="%6."/>
+      <w:lvlJc w:val="right"/>
+      <w:pPr>
+        <w:ind w:left="4320" w:hanging="180"/>
+      </w:pPr>
+    </w:lvl>
+    <w:lvl w:ilvl="6" w:tplc="0409000F" w:tentative="1">
+      <w:start w:val="1"/>
+      <w:numFmt w:val="decimal"/>
+      <w:lvlText w:val="%7."/>
+      <w:lvlJc w:val="left"/>
+      <w:pPr>
+        <w:ind w:left="5040" w:hanging="360"/>
+      </w:pPr>
+    </w:lvl>
+    <w:lvl w:ilvl="7" w:tplc="04090019" w:tentative="1">
+      <w:start w:val="1"/>
+      <w:numFmt w:val="lowerLetter"/>
+      <w:lvlText w:val="%8."/>
+      <w:lvlJc w:val="left"/>
+      <w:pPr>
+        <w:ind w:left="5760" w:hanging="360"/>
+      </w:pPr>
+    </w:lvl>
+    <w:lvl w:ilvl="8" w:tplc="0409001B" w:tentative="1">
+      <w:start w:val="1"/>
+      <w:numFmt w:val="lowerRoman"/>
+      <w:lvlText w:val="%9."/>
+      <w:lvlJc w:val="right"/>
+      <w:pPr>
+        <w:ind w:left="6480" w:hanging="180"/>
+      </w:pPr>
+    </w:lvl>
+  </w:abstractNum>
+  <w:abstractNum w:abstractNumId="3" w15:restartNumberingAfterBreak="0">
     <w:nsid w:val="43747F9A"/>
     <w:multiLevelType w:val="hybridMultilevel"/>
     <w:tmpl w:val="51D8604E"/>
@@ -2515,7 +3287,7 @@
       </w:rPr>
     </w:lvl>
   </w:abstractNum>
-  <w:abstractNum w:abstractNumId="3" w15:restartNumberingAfterBreak="0">
+  <w:abstractNum w:abstractNumId="4" w15:restartNumberingAfterBreak="0">
     <w:nsid w:val="744B2E8C"/>
     <w:multiLevelType w:val="hybridMultilevel"/>
     <w:tmpl w:val="E592D112"/>
@@ -2601,7 +3373,7 @@
       </w:pPr>
     </w:lvl>
   </w:abstractNum>
-  <w:abstractNum w:abstractNumId="4" w15:restartNumberingAfterBreak="0">
+  <w:abstractNum w:abstractNumId="5" w15:restartNumberingAfterBreak="0">
     <w:nsid w:val="79D247E2"/>
     <w:multiLevelType w:val="hybridMultilevel"/>
     <w:tmpl w:val="A49EECC0"/>
@@ -2718,16 +3490,19 @@
     <w:abstractNumId w:val="1"/>
   </w:num>
   <w:num w:numId="2" w16cid:durableId="2100372483">
-    <w:abstractNumId w:val="2"/>
+    <w:abstractNumId w:val="3"/>
   </w:num>
   <w:num w:numId="3" w16cid:durableId="1896696806">
-    <w:abstractNumId w:val="3"/>
+    <w:abstractNumId w:val="4"/>
   </w:num>
   <w:num w:numId="4" w16cid:durableId="1908496564">
-    <w:abstractNumId w:val="4"/>
+    <w:abstractNumId w:val="5"/>
   </w:num>
   <w:num w:numId="5" w16cid:durableId="1406418754">
     <w:abstractNumId w:val="0"/>
+  </w:num>
+  <w:num w:numId="6" w16cid:durableId="851838676">
+    <w:abstractNumId w:val="2"/>
   </w:num>
 </w:numbering>
 </file>

</xml_diff>

<commit_message>
Updated Master Learning Journal Doc
Updated Master Learning Journal Doc
</commit_message>
<xml_diff>
--- a/Master Learning Journal.docx
+++ b/Master Learning Journal.docx
@@ -3232,14 +3232,7 @@
           <w:b/>
           <w:bCs/>
         </w:rPr>
-        <w:t>1</w:t>
-      </w:r>
-      <w:r>
-        <w:rPr>
-          <w:b/>
-          <w:bCs/>
-        </w:rPr>
-        <w:t>8</w:t>
+        <w:t>18</w:t>
       </w:r>
       <w:r>
         <w:rPr>
@@ -3408,13 +3401,7 @@
         <w:jc w:val="both"/>
       </w:pPr>
       <w:r>
-        <w:t>In week</w:t>
-      </w:r>
-      <w:r>
-        <w:t xml:space="preserve"> 7</w:t>
-      </w:r>
-      <w:r>
-        <w:t>, we delved into Chapter 7 on Project Monitoring and Control, exploring its intricacies. We learned about the purpose of monitoring, distinguishing it from control, and understanding what aspects of a project are controlled including performance, quality, scope, risk, and team dynamics. The process of designing a project monitoring and control system was outlined, emphasizing the importance of establishing baselines, monitoring performance, comparing it to the baselines, and taking corrective action when necessary.</w:t>
+        <w:t>In week 7, we delved into Chapter 7 on Project Monitoring and Control, exploring its intricacies. We learned about the purpose of monitoring, distinguishing it from control, and understanding what aspects of a project are controlled including performance, quality, scope, risk, and team dynamics. The process of designing a project monitoring and control system was outlined, emphasizing the importance of establishing baselines, monitoring performance, comparing it to the baselines, and taking corrective action when necessary.</w:t>
       </w:r>
     </w:p>
     <w:p>
@@ -3988,24 +3975,902 @@
         <w:rPr>
           <w:b/>
           <w:bCs/>
-        </w:rPr>
-      </w:pPr>
-      <w:r>
-        <w:rPr>
-          <w:b/>
-          <w:bCs/>
-        </w:rPr>
-        <w:t xml:space="preserve">Next Week (03/10/24-03/16/24): To be </w:t>
-      </w:r>
-      <w:proofErr w:type="gramStart"/>
-      <w:r>
-        <w:rPr>
-          <w:b/>
-          <w:bCs/>
-        </w:rPr>
-        <w:t>done..</w:t>
-      </w:r>
-      <w:proofErr w:type="gramEnd"/>
+          <w:u w:val="single"/>
+        </w:rPr>
+      </w:pPr>
+    </w:p>
+    <w:p>
+      <w:pPr>
+        <w:rPr>
+          <w:b/>
+          <w:bCs/>
+          <w:u w:val="single"/>
+        </w:rPr>
+      </w:pPr>
+    </w:p>
+    <w:p>
+      <w:pPr>
+        <w:rPr>
+          <w:b/>
+          <w:bCs/>
+          <w:u w:val="single"/>
+        </w:rPr>
+      </w:pPr>
+    </w:p>
+    <w:p>
+      <w:pPr>
+        <w:rPr>
+          <w:b/>
+          <w:bCs/>
+          <w:u w:val="single"/>
+        </w:rPr>
+      </w:pPr>
+    </w:p>
+    <w:p>
+      <w:pPr>
+        <w:rPr>
+          <w:b/>
+          <w:bCs/>
+          <w:u w:val="single"/>
+        </w:rPr>
+      </w:pPr>
+    </w:p>
+    <w:p>
+      <w:pPr>
+        <w:rPr>
+          <w:b/>
+          <w:bCs/>
+          <w:u w:val="single"/>
+        </w:rPr>
+      </w:pPr>
+    </w:p>
+    <w:p>
+      <w:pPr>
+        <w:rPr>
+          <w:b/>
+          <w:bCs/>
+          <w:u w:val="single"/>
+        </w:rPr>
+      </w:pPr>
+    </w:p>
+    <w:p>
+      <w:pPr>
+        <w:rPr>
+          <w:b/>
+          <w:bCs/>
+          <w:u w:val="single"/>
+        </w:rPr>
+      </w:pPr>
+    </w:p>
+    <w:p>
+      <w:pPr>
+        <w:rPr>
+          <w:b/>
+          <w:bCs/>
+          <w:u w:val="single"/>
+        </w:rPr>
+      </w:pPr>
+    </w:p>
+    <w:p>
+      <w:pPr>
+        <w:rPr>
+          <w:b/>
+          <w:bCs/>
+          <w:u w:val="single"/>
+        </w:rPr>
+      </w:pPr>
+    </w:p>
+    <w:p>
+      <w:pPr>
+        <w:rPr>
+          <w:b/>
+          <w:bCs/>
+          <w:u w:val="single"/>
+        </w:rPr>
+      </w:pPr>
+    </w:p>
+    <w:p>
+      <w:pPr>
+        <w:rPr>
+          <w:b/>
+          <w:bCs/>
+          <w:u w:val="single"/>
+        </w:rPr>
+      </w:pPr>
+    </w:p>
+    <w:p>
+      <w:pPr>
+        <w:rPr>
+          <w:b/>
+          <w:bCs/>
+          <w:u w:val="single"/>
+        </w:rPr>
+      </w:pPr>
+    </w:p>
+    <w:p>
+      <w:pPr>
+        <w:rPr>
+          <w:b/>
+          <w:bCs/>
+          <w:u w:val="single"/>
+        </w:rPr>
+      </w:pPr>
+    </w:p>
+    <w:p>
+      <w:pPr>
+        <w:rPr>
+          <w:b/>
+          <w:bCs/>
+          <w:u w:val="single"/>
+        </w:rPr>
+      </w:pPr>
+    </w:p>
+    <w:p>
+      <w:pPr>
+        <w:rPr>
+          <w:b/>
+          <w:bCs/>
+          <w:u w:val="single"/>
+        </w:rPr>
+      </w:pPr>
+    </w:p>
+    <w:p>
+      <w:pPr>
+        <w:rPr>
+          <w:b/>
+          <w:bCs/>
+          <w:u w:val="single"/>
+        </w:rPr>
+      </w:pPr>
+    </w:p>
+    <w:p>
+      <w:pPr>
+        <w:rPr>
+          <w:b/>
+          <w:bCs/>
+          <w:u w:val="single"/>
+        </w:rPr>
+      </w:pPr>
+    </w:p>
+    <w:p>
+      <w:pPr>
+        <w:rPr>
+          <w:b/>
+          <w:bCs/>
+          <w:u w:val="single"/>
+        </w:rPr>
+      </w:pPr>
+    </w:p>
+    <w:p>
+      <w:pPr>
+        <w:rPr>
+          <w:b/>
+          <w:bCs/>
+          <w:u w:val="single"/>
+        </w:rPr>
+      </w:pPr>
+    </w:p>
+    <w:p>
+      <w:pPr>
+        <w:rPr>
+          <w:b/>
+          <w:bCs/>
+          <w:u w:val="single"/>
+        </w:rPr>
+      </w:pPr>
+    </w:p>
+    <w:p>
+      <w:pPr>
+        <w:rPr>
+          <w:b/>
+          <w:bCs/>
+          <w:u w:val="single"/>
+        </w:rPr>
+      </w:pPr>
+    </w:p>
+    <w:p>
+      <w:pPr>
+        <w:rPr>
+          <w:b/>
+          <w:bCs/>
+          <w:u w:val="single"/>
+        </w:rPr>
+      </w:pPr>
+    </w:p>
+    <w:p>
+      <w:pPr>
+        <w:rPr>
+          <w:b/>
+          <w:bCs/>
+          <w:u w:val="single"/>
+        </w:rPr>
+      </w:pPr>
+    </w:p>
+    <w:p>
+      <w:pPr>
+        <w:rPr>
+          <w:b/>
+          <w:bCs/>
+          <w:u w:val="single"/>
+        </w:rPr>
+      </w:pPr>
+    </w:p>
+    <w:p>
+      <w:pPr>
+        <w:rPr>
+          <w:b/>
+          <w:bCs/>
+          <w:u w:val="single"/>
+        </w:rPr>
+      </w:pPr>
+    </w:p>
+    <w:p>
+      <w:pPr>
+        <w:rPr>
+          <w:b/>
+          <w:bCs/>
+          <w:u w:val="single"/>
+        </w:rPr>
+      </w:pPr>
+    </w:p>
+    <w:p>
+      <w:pPr>
+        <w:rPr>
+          <w:b/>
+          <w:bCs/>
+          <w:u w:val="single"/>
+        </w:rPr>
+      </w:pPr>
+    </w:p>
+    <w:p>
+      <w:pPr>
+        <w:rPr>
+          <w:b/>
+          <w:bCs/>
+          <w:u w:val="single"/>
+        </w:rPr>
+      </w:pPr>
+    </w:p>
+    <w:p>
+      <w:pPr>
+        <w:rPr>
+          <w:b/>
+          <w:bCs/>
+          <w:u w:val="single"/>
+        </w:rPr>
+      </w:pPr>
+    </w:p>
+    <w:p>
+      <w:pPr>
+        <w:rPr>
+          <w:b/>
+          <w:bCs/>
+          <w:u w:val="single"/>
+        </w:rPr>
+      </w:pPr>
+    </w:p>
+    <w:p>
+      <w:pPr>
+        <w:rPr>
+          <w:b/>
+          <w:bCs/>
+          <w:u w:val="single"/>
+        </w:rPr>
+      </w:pPr>
+      <w:r>
+        <w:rPr>
+          <w:b/>
+          <w:bCs/>
+          <w:u w:val="single"/>
+        </w:rPr>
+        <w:lastRenderedPageBreak/>
+        <w:t>Final Reflections on SOEN – 6841 (Software Project Management) Course</w:t>
+      </w:r>
+    </w:p>
+    <w:p>
+      <w:pPr>
+        <w:rPr>
+          <w:b/>
+          <w:bCs/>
+          <w:u w:val="single"/>
+        </w:rPr>
+      </w:pPr>
+    </w:p>
+    <w:p>
+      <w:pPr>
+        <w:rPr>
+          <w:b/>
+          <w:bCs/>
+        </w:rPr>
+      </w:pPr>
+      <w:r>
+        <w:rPr>
+          <w:b/>
+          <w:bCs/>
+        </w:rPr>
+        <w:t>Overall Course Impact:</w:t>
+      </w:r>
+    </w:p>
+    <w:p/>
+    <w:p>
+      <w:pPr>
+        <w:pStyle w:val="ListParagraph"/>
+        <w:numPr>
+          <w:ilvl w:val="0"/>
+          <w:numId w:val="4"/>
+        </w:numPr>
+      </w:pPr>
+      <w:r>
+        <w:t>The course has been instrumental in providing a holistic understanding of software project management, covering foundational concepts to advanced techniques.</w:t>
+      </w:r>
+    </w:p>
+    <w:p>
+      <w:pPr>
+        <w:pStyle w:val="ListParagraph"/>
+        <w:numPr>
+          <w:ilvl w:val="0"/>
+          <w:numId w:val="4"/>
+        </w:numPr>
+      </w:pPr>
+      <w:r>
+        <w:t xml:space="preserve">My perspective on </w:t>
+      </w:r>
+      <w:r>
+        <w:rPr>
+          <w:b/>
+          <w:bCs/>
+        </w:rPr>
+        <w:t>project initiation</w:t>
+      </w:r>
+      <w:r>
+        <w:t xml:space="preserve">, </w:t>
+      </w:r>
+      <w:r>
+        <w:rPr>
+          <w:b/>
+          <w:bCs/>
+        </w:rPr>
+        <w:t>planning</w:t>
+      </w:r>
+      <w:r>
+        <w:t xml:space="preserve">, </w:t>
+      </w:r>
+      <w:r>
+        <w:rPr>
+          <w:b/>
+          <w:bCs/>
+        </w:rPr>
+        <w:t>monitoring</w:t>
+      </w:r>
+      <w:r>
+        <w:t xml:space="preserve">, and </w:t>
+      </w:r>
+      <w:r>
+        <w:rPr>
+          <w:b/>
+          <w:bCs/>
+        </w:rPr>
+        <w:t>control</w:t>
+      </w:r>
+      <w:r>
+        <w:t xml:space="preserve"> has significantly transformed, emphasizing the importance of meticulous planning and adaptability in project management.</w:t>
+      </w:r>
+    </w:p>
+    <w:p>
+      <w:pPr>
+        <w:pStyle w:val="ListParagraph"/>
+        <w:numPr>
+          <w:ilvl w:val="0"/>
+          <w:numId w:val="4"/>
+        </w:numPr>
+      </w:pPr>
+      <w:r>
+        <w:t>The course instilled a structured approach to managing software projects, enabling me to appreciate the complexities and nuances involved in delivering successful projects.</w:t>
+      </w:r>
+    </w:p>
+    <w:p/>
+    <w:p>
+      <w:r>
+        <w:t>Key Insights and Transformations:</w:t>
+      </w:r>
+    </w:p>
+    <w:p/>
+    <w:p>
+      <w:pPr>
+        <w:pStyle w:val="ListParagraph"/>
+        <w:numPr>
+          <w:ilvl w:val="0"/>
+          <w:numId w:val="4"/>
+        </w:numPr>
+      </w:pPr>
+      <w:r>
+        <w:rPr>
+          <w:u w:val="single"/>
+        </w:rPr>
+        <w:t>Comprehensive Understanding</w:t>
+      </w:r>
+      <w:r>
+        <w:t>: The course offered a comprehensive overview of software project management, from foundational principles to advanced methodologies.</w:t>
+      </w:r>
+    </w:p>
+    <w:p>
+      <w:pPr>
+        <w:pStyle w:val="ListParagraph"/>
+        <w:numPr>
+          <w:ilvl w:val="0"/>
+          <w:numId w:val="4"/>
+        </w:numPr>
+      </w:pPr>
+      <w:r>
+        <w:rPr>
+          <w:u w:val="single"/>
+        </w:rPr>
+        <w:t>Critical Thinking</w:t>
+      </w:r>
+      <w:r>
+        <w:t>: It fostered critical thinking by presenting real-world scenarios and challenging us to apply theoretical knowledge to practical situations.</w:t>
+      </w:r>
+    </w:p>
+    <w:p>
+      <w:pPr>
+        <w:pStyle w:val="ListParagraph"/>
+        <w:numPr>
+          <w:ilvl w:val="0"/>
+          <w:numId w:val="4"/>
+        </w:numPr>
+      </w:pPr>
+      <w:r>
+        <w:rPr>
+          <w:u w:val="single"/>
+        </w:rPr>
+        <w:t>Strategic Approach</w:t>
+      </w:r>
+      <w:r>
+        <w:t>: The course emphasized the importance of strategic planning and adaptability in managing software projects, highlighting the need for agile methodologies.</w:t>
+      </w:r>
+    </w:p>
+    <w:p>
+      <w:pPr>
+        <w:pStyle w:val="ListParagraph"/>
+        <w:numPr>
+          <w:ilvl w:val="0"/>
+          <w:numId w:val="4"/>
+        </w:numPr>
+      </w:pPr>
+      <w:r>
+        <w:rPr>
+          <w:u w:val="single"/>
+        </w:rPr>
+        <w:t>Ethical Considerations</w:t>
+      </w:r>
+      <w:r>
+        <w:t>: Explored the ethical considerations and responsibilities of project managers, promoting a sense of accountability and integrity in project management.</w:t>
+      </w:r>
+    </w:p>
+    <w:p/>
+    <w:p>
+      <w:pPr>
+        <w:rPr>
+          <w:b/>
+          <w:bCs/>
+        </w:rPr>
+      </w:pPr>
+      <w:r>
+        <w:rPr>
+          <w:b/>
+          <w:bCs/>
+        </w:rPr>
+        <w:t>Application in Professional Life:</w:t>
+      </w:r>
+    </w:p>
+    <w:p/>
+    <w:p>
+      <w:pPr>
+        <w:pStyle w:val="ListParagraph"/>
+        <w:numPr>
+          <w:ilvl w:val="0"/>
+          <w:numId w:val="9"/>
+        </w:numPr>
+      </w:pPr>
+      <w:r>
+        <w:t>The knowledge acquired from this course will be directly applicable in my professional life, especially in roles that involve managing software projects or teams.</w:t>
+      </w:r>
+    </w:p>
+    <w:p>
+      <w:pPr>
+        <w:pStyle w:val="ListParagraph"/>
+        <w:numPr>
+          <w:ilvl w:val="0"/>
+          <w:numId w:val="9"/>
+        </w:numPr>
+      </w:pPr>
+      <w:r>
+        <w:t>Skills in project initiation and planning will be invaluable when leading new projects or initiatives at work.</w:t>
+      </w:r>
+    </w:p>
+    <w:p>
+      <w:pPr>
+        <w:pStyle w:val="ListParagraph"/>
+        <w:numPr>
+          <w:ilvl w:val="0"/>
+          <w:numId w:val="9"/>
+        </w:numPr>
+      </w:pPr>
+      <w:r>
+        <w:t>Techniques learned in risk management, configuration management, and project monitoring can be implemented to enhance project outcomes, ensure timely delivery, and manage stakeholder expectations effectively.</w:t>
+      </w:r>
+    </w:p>
+    <w:p>
+      <w:pPr>
+        <w:pStyle w:val="ListParagraph"/>
+        <w:numPr>
+          <w:ilvl w:val="0"/>
+          <w:numId w:val="9"/>
+        </w:numPr>
+      </w:pPr>
+      <w:r>
+        <w:t>The emphasis on collaborative project work has equipped me with team management and communication skills that are crucial in professional settings.</w:t>
+      </w:r>
+    </w:p>
+    <w:p/>
+    <w:p>
+      <w:r>
+        <w:t>Scenarios in Professional Projects:</w:t>
+      </w:r>
+    </w:p>
+    <w:p/>
+    <w:p>
+      <w:pPr>
+        <w:pStyle w:val="ListParagraph"/>
+        <w:numPr>
+          <w:ilvl w:val="0"/>
+          <w:numId w:val="10"/>
+        </w:numPr>
+      </w:pPr>
+      <w:r>
+        <w:rPr>
+          <w:u w:val="single"/>
+        </w:rPr>
+        <w:t>Project Leadership</w:t>
+      </w:r>
+      <w:r>
+        <w:t>: The course has equipped me with the skills to lead software projects, from initiation to closure, ensuring alignment with organizational goals and stakeholder expectations.</w:t>
+      </w:r>
+    </w:p>
+    <w:p>
+      <w:pPr>
+        <w:pStyle w:val="ListParagraph"/>
+        <w:numPr>
+          <w:ilvl w:val="0"/>
+          <w:numId w:val="10"/>
+        </w:numPr>
+      </w:pPr>
+      <w:r>
+        <w:rPr>
+          <w:u w:val="single"/>
+        </w:rPr>
+        <w:t>Conflict Resolution</w:t>
+      </w:r>
+      <w:r>
+        <w:t>: Learned techniques for conflict resolution and effective communication, which are essential for managing diverse teams and stakeholders.</w:t>
+      </w:r>
+    </w:p>
+    <w:p>
+      <w:pPr>
+        <w:pStyle w:val="ListParagraph"/>
+        <w:numPr>
+          <w:ilvl w:val="0"/>
+          <w:numId w:val="10"/>
+        </w:numPr>
+      </w:pPr>
+      <w:r>
+        <w:rPr>
+          <w:u w:val="single"/>
+        </w:rPr>
+        <w:lastRenderedPageBreak/>
+        <w:t>Resource Optimization</w:t>
+      </w:r>
+      <w:r>
+        <w:t>: Techniques for resource allocation and management will enable me to optimize resources effectively, ensuring efficient project execution.</w:t>
+      </w:r>
+    </w:p>
+    <w:p>
+      <w:pPr>
+        <w:pStyle w:val="ListParagraph"/>
+        <w:numPr>
+          <w:ilvl w:val="0"/>
+          <w:numId w:val="10"/>
+        </w:numPr>
+      </w:pPr>
+      <w:r>
+        <w:rPr>
+          <w:u w:val="single"/>
+        </w:rPr>
+        <w:t>Continuous Improvement</w:t>
+      </w:r>
+      <w:r>
+        <w:t>: Adopting a mindset of continuous improvement will allow me to adapt to evolving industry trends and implement best practices in software project management.</w:t>
+      </w:r>
+    </w:p>
+    <w:p/>
+    <w:p>
+      <w:pPr>
+        <w:rPr>
+          <w:b/>
+          <w:bCs/>
+        </w:rPr>
+      </w:pPr>
+      <w:r>
+        <w:rPr>
+          <w:b/>
+          <w:bCs/>
+        </w:rPr>
+        <w:t>Peer Collaboration Insights:</w:t>
+      </w:r>
+    </w:p>
+    <w:p/>
+    <w:p>
+      <w:pPr>
+        <w:pStyle w:val="ListParagraph"/>
+        <w:numPr>
+          <w:ilvl w:val="0"/>
+          <w:numId w:val="11"/>
+        </w:numPr>
+      </w:pPr>
+      <w:r>
+        <w:t>Peer collaboration has been a cornerstone of this course, enriching my learning experience through diverse perspectives and insights.</w:t>
+      </w:r>
+      <w:r>
+        <w:t xml:space="preserve"> </w:t>
+      </w:r>
+      <w:r>
+        <w:t>Interactions with classmates provided opportunities to share practical experiences, discuss challenges, and brainstorm solutions, enhancing my understanding of course concepts.</w:t>
+      </w:r>
+    </w:p>
+    <w:p>
+      <w:pPr>
+        <w:pStyle w:val="ListParagraph"/>
+        <w:numPr>
+          <w:ilvl w:val="0"/>
+          <w:numId w:val="11"/>
+        </w:numPr>
+      </w:pPr>
+      <w:r>
+        <w:t>Collaborative group projects allowed for the application of theoretical knowledge in real-world scenarios, fostering teamwork and collaborative problem-solving skills.</w:t>
+      </w:r>
+    </w:p>
+    <w:p>
+      <w:pPr>
+        <w:pStyle w:val="ListParagraph"/>
+        <w:numPr>
+          <w:ilvl w:val="0"/>
+          <w:numId w:val="12"/>
+        </w:numPr>
+      </w:pPr>
+      <w:r>
+        <w:rPr>
+          <w:u w:val="single"/>
+        </w:rPr>
+        <w:t>Knowledge Sharing</w:t>
+      </w:r>
+      <w:r>
+        <w:t>: Peer interactions facilitated the sharing of diverse knowledge and experiences, enriching our collective learning journey.</w:t>
+      </w:r>
+    </w:p>
+    <w:p>
+      <w:pPr>
+        <w:pStyle w:val="ListParagraph"/>
+        <w:numPr>
+          <w:ilvl w:val="0"/>
+          <w:numId w:val="12"/>
+        </w:numPr>
+      </w:pPr>
+      <w:r>
+        <w:rPr>
+          <w:u w:val="single"/>
+        </w:rPr>
+        <w:t>Team Dynamics</w:t>
+      </w:r>
+      <w:r>
+        <w:t>: Collaborative group projects improved my understanding of team dynamics and the importance of effective teamwork in achieving project goals.</w:t>
+      </w:r>
+    </w:p>
+    <w:p>
+      <w:pPr>
+        <w:pStyle w:val="ListParagraph"/>
+        <w:numPr>
+          <w:ilvl w:val="0"/>
+          <w:numId w:val="12"/>
+        </w:numPr>
+      </w:pPr>
+      <w:r>
+        <w:rPr>
+          <w:u w:val="single"/>
+        </w:rPr>
+        <w:t>Constructive Feedback</w:t>
+      </w:r>
+      <w:r>
+        <w:t>: Peer feedback provided valuable insights into areas for improvement, helping me to refine my skills and approaches to project management.</w:t>
+      </w:r>
+    </w:p>
+    <w:p>
+      <w:pPr>
+        <w:pStyle w:val="ListParagraph"/>
+        <w:numPr>
+          <w:ilvl w:val="0"/>
+          <w:numId w:val="12"/>
+        </w:numPr>
+      </w:pPr>
+      <w:r>
+        <w:rPr>
+          <w:u w:val="single"/>
+        </w:rPr>
+        <w:t>Networking</w:t>
+      </w:r>
+      <w:r>
+        <w:t>: Building relationships with classmates opened doors to potential collaborations and networking opportunities in the field of software project management.</w:t>
+      </w:r>
+    </w:p>
+    <w:p/>
+    <w:p>
+      <w:pPr>
+        <w:rPr>
+          <w:b/>
+          <w:bCs/>
+        </w:rPr>
+      </w:pPr>
+      <w:r>
+        <w:rPr>
+          <w:b/>
+          <w:bCs/>
+        </w:rPr>
+        <w:t>Personal Growth:</w:t>
+      </w:r>
+    </w:p>
+    <w:p/>
+    <w:p>
+      <w:pPr>
+        <w:pStyle w:val="ListParagraph"/>
+        <w:numPr>
+          <w:ilvl w:val="0"/>
+          <w:numId w:val="13"/>
+        </w:numPr>
+      </w:pPr>
+      <w:r>
+        <w:rPr>
+          <w:u w:val="single"/>
+        </w:rPr>
+        <w:t>Self-awareness</w:t>
+      </w:r>
+      <w:r>
+        <w:t>: The course encouraged self-reflection, helping me identify my strengths and areas for development as a project manager.</w:t>
+      </w:r>
+    </w:p>
+    <w:p>
+      <w:pPr>
+        <w:pStyle w:val="ListParagraph"/>
+        <w:numPr>
+          <w:ilvl w:val="0"/>
+          <w:numId w:val="13"/>
+        </w:numPr>
+      </w:pPr>
+      <w:r>
+        <w:rPr>
+          <w:u w:val="single"/>
+        </w:rPr>
+        <w:t>Adaptability</w:t>
+      </w:r>
+      <w:r>
+        <w:t>: Developed adaptability skills to navigate uncertainties and changes in project scope, schedule, or resources effectively.</w:t>
+      </w:r>
+    </w:p>
+    <w:p>
+      <w:pPr>
+        <w:pStyle w:val="ListParagraph"/>
+        <w:numPr>
+          <w:ilvl w:val="0"/>
+          <w:numId w:val="13"/>
+        </w:numPr>
+      </w:pPr>
+      <w:r>
+        <w:rPr>
+          <w:u w:val="single"/>
+        </w:rPr>
+        <w:t>Time Management:</w:t>
+      </w:r>
+      <w:r>
+        <w:t xml:space="preserve"> Enhanced time management skills through balancing coursework, group projects, and personal commitments, ensuring timely completion of tasks.</w:t>
+      </w:r>
+    </w:p>
+    <w:p>
+      <w:pPr>
+        <w:pStyle w:val="ListParagraph"/>
+        <w:numPr>
+          <w:ilvl w:val="0"/>
+          <w:numId w:val="13"/>
+        </w:numPr>
+      </w:pPr>
+      <w:r>
+        <w:rPr>
+          <w:u w:val="single"/>
+        </w:rPr>
+        <w:t>Confidence:</w:t>
+      </w:r>
+      <w:r>
+        <w:t xml:space="preserve"> Gained confidence in my abilities to manage software projects and lead teams, backed by a solid foundation of knowledge and practical experience.</w:t>
+      </w:r>
+    </w:p>
+    <w:p/>
+    <w:p>
+      <w:r>
+        <w:t>Technical Proficiency:</w:t>
+      </w:r>
+    </w:p>
+    <w:p/>
+    <w:p>
+      <w:pPr>
+        <w:pStyle w:val="ListParagraph"/>
+        <w:numPr>
+          <w:ilvl w:val="0"/>
+          <w:numId w:val="14"/>
+        </w:numPr>
+      </w:pPr>
+      <w:r>
+        <w:rPr>
+          <w:b/>
+          <w:bCs/>
+        </w:rPr>
+        <w:t>Tools and Technologies</w:t>
+      </w:r>
+      <w:r>
+        <w:t>: Acquired proficiency in using project management tools and technologies such as Jira, Microsoft Project, and version control systems, enhancing my technical capabilities.</w:t>
+      </w:r>
+    </w:p>
+    <w:p>
+      <w:pPr>
+        <w:pStyle w:val="ListParagraph"/>
+        <w:numPr>
+          <w:ilvl w:val="0"/>
+          <w:numId w:val="14"/>
+        </w:numPr>
+      </w:pPr>
+      <w:r>
+        <w:rPr>
+          <w:b/>
+          <w:bCs/>
+        </w:rPr>
+        <w:t>Documentation Skills</w:t>
+      </w:r>
+      <w:r>
+        <w:t>: Improved documentation skills through creating project plans, risk assessments, and other project-related documents, ensuring clarity and transparency in project communication.</w:t>
+      </w:r>
+    </w:p>
+    <w:p>
+      <w:pPr>
+        <w:pStyle w:val="ListParagraph"/>
+        <w:numPr>
+          <w:ilvl w:val="0"/>
+          <w:numId w:val="14"/>
+        </w:numPr>
+      </w:pPr>
+      <w:r>
+        <w:rPr>
+          <w:b/>
+          <w:bCs/>
+        </w:rPr>
+        <w:lastRenderedPageBreak/>
+        <w:t>Quality Assurance</w:t>
+      </w:r>
+      <w:r>
+        <w:t>: Learned techniques for quality assurance and control, emphasizing the importance of delivering high-quality software products that meet stakeholder requirements and expectations.</w:t>
+      </w:r>
+    </w:p>
+    <w:p/>
+    <w:p/>
+    <w:p>
+      <w:r>
+        <w:t>In conclusion, the SOEN 6841 course has not only equipped me with the knowledge and skills necessary for effective software project management but has also ignited a passion for continuous learning and improvement in this dynamic field. I am confident that the insights gained from this course will serve as a solid foundation for my future endeavors in the realm of software development and project management.</w:t>
+      </w:r>
     </w:p>
     <w:sectPr>
       <w:pgSz w:w="12240" w:h="15840"/>
@@ -4020,6 +4885,119 @@
 <file path=word/numbering.xml><?xml version="1.0" encoding="utf-8"?>
 <w:numbering xmlns:wpc="http://schemas.microsoft.com/office/word/2010/wordprocessingCanvas" xmlns:cx="http://schemas.microsoft.com/office/drawing/2014/chartex" xmlns:cx1="http://schemas.microsoft.com/office/drawing/2015/9/8/chartex" xmlns:cx2="http://schemas.microsoft.com/office/drawing/2015/10/21/chartex" xmlns:cx3="http://schemas.microsoft.com/office/drawing/2016/5/9/chartex" xmlns:cx4="http://schemas.microsoft.com/office/drawing/2016/5/10/chartex" xmlns:cx5="http://schemas.microsoft.com/office/drawing/2016/5/11/chartex" xmlns:cx6="http://schemas.microsoft.com/office/drawing/2016/5/12/chartex" xmlns:cx7="http://schemas.microsoft.com/office/drawing/2016/5/13/chartex" xmlns:cx8="http://schemas.microsoft.com/office/drawing/2016/5/14/chartex" xmlns:mc="http://schemas.openxmlformats.org/markup-compatibility/2006" xmlns:aink="http://schemas.microsoft.com/office/drawing/2016/ink" xmlns:am3d="http://schemas.microsoft.com/office/drawing/2017/model3d" xmlns:o="urn:schemas-microsoft-com:office:office" xmlns:oel="http://schemas.microsoft.com/office/2019/extlst" xmlns:r="http://schemas.openxmlformats.org/officeDocument/2006/relationships" xmlns:m="http://schemas.openxmlformats.org/officeDocument/2006/math" xmlns:v="urn:schemas-microsoft-com:vml" xmlns:wp14="http://schemas.microsoft.com/office/word/2010/wordprocessingDrawing" xmlns:wp="http://schemas.openxmlformats.org/drawingml/2006/wordprocessingDrawing" xmlns:w10="urn:schemas-microsoft-com:office:word" xmlns:w="http://schemas.openxmlformats.org/wordprocessingml/2006/main" xmlns:w14="http://schemas.microsoft.com/office/word/2010/wordml" xmlns:w15="http://schemas.microsoft.com/office/word/2012/wordml" xmlns:w16cex="http://schemas.microsoft.com/office/word/2018/wordml/cex" xmlns:w16cid="http://schemas.microsoft.com/office/word/2016/wordml/cid" xmlns:w16="http://schemas.microsoft.com/office/word/2018/wordml" xmlns:w16sdtdh="http://schemas.microsoft.com/office/word/2020/wordml/sdtdatahash" xmlns:w16se="http://schemas.microsoft.com/office/word/2015/wordml/symex" xmlns:wpg="http://schemas.microsoft.com/office/word/2010/wordprocessingGroup" xmlns:wpi="http://schemas.microsoft.com/office/word/2010/wordprocessingInk" xmlns:wne="http://schemas.microsoft.com/office/word/2006/wordml" xmlns:wps="http://schemas.microsoft.com/office/word/2010/wordprocessingShape" mc:Ignorable="w14 w15 w16se w16cid w16 w16cex w16sdtdh wp14">
   <w:abstractNum w:abstractNumId="0" w15:restartNumberingAfterBreak="0">
+    <w:nsid w:val="096D40D7"/>
+    <w:multiLevelType w:val="hybridMultilevel"/>
+    <w:tmpl w:val="741606E2"/>
+    <w:lvl w:ilvl="0" w:tplc="742ADCEE">
+      <w:start w:val="1"/>
+      <w:numFmt w:val="bullet"/>
+      <w:lvlText w:val="-"/>
+      <w:lvlJc w:val="left"/>
+      <w:pPr>
+        <w:ind w:left="720" w:hanging="360"/>
+      </w:pPr>
+      <w:rPr>
+        <w:rFonts w:ascii="Calibri" w:eastAsiaTheme="minorHAnsi" w:hAnsi="Calibri" w:cs="Calibri" w:hint="default"/>
+      </w:rPr>
+    </w:lvl>
+    <w:lvl w:ilvl="1" w:tplc="04090003" w:tentative="1">
+      <w:start w:val="1"/>
+      <w:numFmt w:val="bullet"/>
+      <w:lvlText w:val="o"/>
+      <w:lvlJc w:val="left"/>
+      <w:pPr>
+        <w:ind w:left="1440" w:hanging="360"/>
+      </w:pPr>
+      <w:rPr>
+        <w:rFonts w:ascii="Courier New" w:hAnsi="Courier New" w:cs="Courier New" w:hint="default"/>
+      </w:rPr>
+    </w:lvl>
+    <w:lvl w:ilvl="2" w:tplc="04090005" w:tentative="1">
+      <w:start w:val="1"/>
+      <w:numFmt w:val="bullet"/>
+      <w:lvlText w:val=""/>
+      <w:lvlJc w:val="left"/>
+      <w:pPr>
+        <w:ind w:left="2160" w:hanging="360"/>
+      </w:pPr>
+      <w:rPr>
+        <w:rFonts w:ascii="Wingdings" w:hAnsi="Wingdings" w:hint="default"/>
+      </w:rPr>
+    </w:lvl>
+    <w:lvl w:ilvl="3" w:tplc="04090001" w:tentative="1">
+      <w:start w:val="1"/>
+      <w:numFmt w:val="bullet"/>
+      <w:lvlText w:val=""/>
+      <w:lvlJc w:val="left"/>
+      <w:pPr>
+        <w:ind w:left="2880" w:hanging="360"/>
+      </w:pPr>
+      <w:rPr>
+        <w:rFonts w:ascii="Symbol" w:hAnsi="Symbol" w:hint="default"/>
+      </w:rPr>
+    </w:lvl>
+    <w:lvl w:ilvl="4" w:tplc="04090003" w:tentative="1">
+      <w:start w:val="1"/>
+      <w:numFmt w:val="bullet"/>
+      <w:lvlText w:val="o"/>
+      <w:lvlJc w:val="left"/>
+      <w:pPr>
+        <w:ind w:left="3600" w:hanging="360"/>
+      </w:pPr>
+      <w:rPr>
+        <w:rFonts w:ascii="Courier New" w:hAnsi="Courier New" w:cs="Courier New" w:hint="default"/>
+      </w:rPr>
+    </w:lvl>
+    <w:lvl w:ilvl="5" w:tplc="04090005" w:tentative="1">
+      <w:start w:val="1"/>
+      <w:numFmt w:val="bullet"/>
+      <w:lvlText w:val=""/>
+      <w:lvlJc w:val="left"/>
+      <w:pPr>
+        <w:ind w:left="4320" w:hanging="360"/>
+      </w:pPr>
+      <w:rPr>
+        <w:rFonts w:ascii="Wingdings" w:hAnsi="Wingdings" w:hint="default"/>
+      </w:rPr>
+    </w:lvl>
+    <w:lvl w:ilvl="6" w:tplc="04090001" w:tentative="1">
+      <w:start w:val="1"/>
+      <w:numFmt w:val="bullet"/>
+      <w:lvlText w:val=""/>
+      <w:lvlJc w:val="left"/>
+      <w:pPr>
+        <w:ind w:left="5040" w:hanging="360"/>
+      </w:pPr>
+      <w:rPr>
+        <w:rFonts w:ascii="Symbol" w:hAnsi="Symbol" w:hint="default"/>
+      </w:rPr>
+    </w:lvl>
+    <w:lvl w:ilvl="7" w:tplc="04090003" w:tentative="1">
+      <w:start w:val="1"/>
+      <w:numFmt w:val="bullet"/>
+      <w:lvlText w:val="o"/>
+      <w:lvlJc w:val="left"/>
+      <w:pPr>
+        <w:ind w:left="5760" w:hanging="360"/>
+      </w:pPr>
+      <w:rPr>
+        <w:rFonts w:ascii="Courier New" w:hAnsi="Courier New" w:cs="Courier New" w:hint="default"/>
+      </w:rPr>
+    </w:lvl>
+    <w:lvl w:ilvl="8" w:tplc="04090005" w:tentative="1">
+      <w:start w:val="1"/>
+      <w:numFmt w:val="bullet"/>
+      <w:lvlText w:val=""/>
+      <w:lvlJc w:val="left"/>
+      <w:pPr>
+        <w:ind w:left="6480" w:hanging="360"/>
+      </w:pPr>
+      <w:rPr>
+        <w:rFonts w:ascii="Wingdings" w:hAnsi="Wingdings" w:hint="default"/>
+      </w:rPr>
+    </w:lvl>
+  </w:abstractNum>
+  <w:abstractNum w:abstractNumId="1" w15:restartNumberingAfterBreak="0">
     <w:nsid w:val="12684CC1"/>
     <w:multiLevelType w:val="hybridMultilevel"/>
     <w:tmpl w:val="745E9396"/>
@@ -4132,7 +5110,7 @@
       </w:rPr>
     </w:lvl>
   </w:abstractNum>
-  <w:abstractNum w:abstractNumId="1" w15:restartNumberingAfterBreak="0">
+  <w:abstractNum w:abstractNumId="2" w15:restartNumberingAfterBreak="0">
     <w:nsid w:val="180B0241"/>
     <w:multiLevelType w:val="hybridMultilevel"/>
     <w:tmpl w:val="394EAE0A"/>
@@ -4218,7 +5196,120 @@
       </w:pPr>
     </w:lvl>
   </w:abstractNum>
-  <w:abstractNum w:abstractNumId="2" w15:restartNumberingAfterBreak="0">
+  <w:abstractNum w:abstractNumId="3" w15:restartNumberingAfterBreak="0">
+    <w:nsid w:val="210B6489"/>
+    <w:multiLevelType w:val="hybridMultilevel"/>
+    <w:tmpl w:val="75B63C20"/>
+    <w:lvl w:ilvl="0" w:tplc="742ADCEE">
+      <w:start w:val="1"/>
+      <w:numFmt w:val="bullet"/>
+      <w:lvlText w:val="-"/>
+      <w:lvlJc w:val="left"/>
+      <w:pPr>
+        <w:ind w:left="720" w:hanging="360"/>
+      </w:pPr>
+      <w:rPr>
+        <w:rFonts w:ascii="Calibri" w:eastAsiaTheme="minorHAnsi" w:hAnsi="Calibri" w:cs="Calibri" w:hint="default"/>
+      </w:rPr>
+    </w:lvl>
+    <w:lvl w:ilvl="1" w:tplc="04090003" w:tentative="1">
+      <w:start w:val="1"/>
+      <w:numFmt w:val="bullet"/>
+      <w:lvlText w:val="o"/>
+      <w:lvlJc w:val="left"/>
+      <w:pPr>
+        <w:ind w:left="1440" w:hanging="360"/>
+      </w:pPr>
+      <w:rPr>
+        <w:rFonts w:ascii="Courier New" w:hAnsi="Courier New" w:cs="Courier New" w:hint="default"/>
+      </w:rPr>
+    </w:lvl>
+    <w:lvl w:ilvl="2" w:tplc="04090005" w:tentative="1">
+      <w:start w:val="1"/>
+      <w:numFmt w:val="bullet"/>
+      <w:lvlText w:val=""/>
+      <w:lvlJc w:val="left"/>
+      <w:pPr>
+        <w:ind w:left="2160" w:hanging="360"/>
+      </w:pPr>
+      <w:rPr>
+        <w:rFonts w:ascii="Wingdings" w:hAnsi="Wingdings" w:hint="default"/>
+      </w:rPr>
+    </w:lvl>
+    <w:lvl w:ilvl="3" w:tplc="04090001" w:tentative="1">
+      <w:start w:val="1"/>
+      <w:numFmt w:val="bullet"/>
+      <w:lvlText w:val=""/>
+      <w:lvlJc w:val="left"/>
+      <w:pPr>
+        <w:ind w:left="2880" w:hanging="360"/>
+      </w:pPr>
+      <w:rPr>
+        <w:rFonts w:ascii="Symbol" w:hAnsi="Symbol" w:hint="default"/>
+      </w:rPr>
+    </w:lvl>
+    <w:lvl w:ilvl="4" w:tplc="04090003" w:tentative="1">
+      <w:start w:val="1"/>
+      <w:numFmt w:val="bullet"/>
+      <w:lvlText w:val="o"/>
+      <w:lvlJc w:val="left"/>
+      <w:pPr>
+        <w:ind w:left="3600" w:hanging="360"/>
+      </w:pPr>
+      <w:rPr>
+        <w:rFonts w:ascii="Courier New" w:hAnsi="Courier New" w:cs="Courier New" w:hint="default"/>
+      </w:rPr>
+    </w:lvl>
+    <w:lvl w:ilvl="5" w:tplc="04090005" w:tentative="1">
+      <w:start w:val="1"/>
+      <w:numFmt w:val="bullet"/>
+      <w:lvlText w:val=""/>
+      <w:lvlJc w:val="left"/>
+      <w:pPr>
+        <w:ind w:left="4320" w:hanging="360"/>
+      </w:pPr>
+      <w:rPr>
+        <w:rFonts w:ascii="Wingdings" w:hAnsi="Wingdings" w:hint="default"/>
+      </w:rPr>
+    </w:lvl>
+    <w:lvl w:ilvl="6" w:tplc="04090001" w:tentative="1">
+      <w:start w:val="1"/>
+      <w:numFmt w:val="bullet"/>
+      <w:lvlText w:val=""/>
+      <w:lvlJc w:val="left"/>
+      <w:pPr>
+        <w:ind w:left="5040" w:hanging="360"/>
+      </w:pPr>
+      <w:rPr>
+        <w:rFonts w:ascii="Symbol" w:hAnsi="Symbol" w:hint="default"/>
+      </w:rPr>
+    </w:lvl>
+    <w:lvl w:ilvl="7" w:tplc="04090003" w:tentative="1">
+      <w:start w:val="1"/>
+      <w:numFmt w:val="bullet"/>
+      <w:lvlText w:val="o"/>
+      <w:lvlJc w:val="left"/>
+      <w:pPr>
+        <w:ind w:left="5760" w:hanging="360"/>
+      </w:pPr>
+      <w:rPr>
+        <w:rFonts w:ascii="Courier New" w:hAnsi="Courier New" w:cs="Courier New" w:hint="default"/>
+      </w:rPr>
+    </w:lvl>
+    <w:lvl w:ilvl="8" w:tplc="04090005" w:tentative="1">
+      <w:start w:val="1"/>
+      <w:numFmt w:val="bullet"/>
+      <w:lvlText w:val=""/>
+      <w:lvlJc w:val="left"/>
+      <w:pPr>
+        <w:ind w:left="6480" w:hanging="360"/>
+      </w:pPr>
+      <w:rPr>
+        <w:rFonts w:ascii="Wingdings" w:hAnsi="Wingdings" w:hint="default"/>
+      </w:rPr>
+    </w:lvl>
+  </w:abstractNum>
+  <w:abstractNum w:abstractNumId="4" w15:restartNumberingAfterBreak="0">
     <w:nsid w:val="2EC169AA"/>
     <w:multiLevelType w:val="multilevel"/>
     <w:tmpl w:val="D65C387E"/>
@@ -4335,7 +5426,120 @@
       </w:pPr>
     </w:lvl>
   </w:abstractNum>
-  <w:abstractNum w:abstractNumId="3" w15:restartNumberingAfterBreak="0">
+  <w:abstractNum w:abstractNumId="5" w15:restartNumberingAfterBreak="0">
+    <w:nsid w:val="3DE70D78"/>
+    <w:multiLevelType w:val="hybridMultilevel"/>
+    <w:tmpl w:val="D70C6466"/>
+    <w:lvl w:ilvl="0" w:tplc="742ADCEE">
+      <w:start w:val="1"/>
+      <w:numFmt w:val="bullet"/>
+      <w:lvlText w:val="-"/>
+      <w:lvlJc w:val="left"/>
+      <w:pPr>
+        <w:ind w:left="720" w:hanging="360"/>
+      </w:pPr>
+      <w:rPr>
+        <w:rFonts w:ascii="Calibri" w:eastAsiaTheme="minorHAnsi" w:hAnsi="Calibri" w:cs="Calibri" w:hint="default"/>
+      </w:rPr>
+    </w:lvl>
+    <w:lvl w:ilvl="1" w:tplc="04090003" w:tentative="1">
+      <w:start w:val="1"/>
+      <w:numFmt w:val="bullet"/>
+      <w:lvlText w:val="o"/>
+      <w:lvlJc w:val="left"/>
+      <w:pPr>
+        <w:ind w:left="1440" w:hanging="360"/>
+      </w:pPr>
+      <w:rPr>
+        <w:rFonts w:ascii="Courier New" w:hAnsi="Courier New" w:cs="Courier New" w:hint="default"/>
+      </w:rPr>
+    </w:lvl>
+    <w:lvl w:ilvl="2" w:tplc="04090005" w:tentative="1">
+      <w:start w:val="1"/>
+      <w:numFmt w:val="bullet"/>
+      <w:lvlText w:val=""/>
+      <w:lvlJc w:val="left"/>
+      <w:pPr>
+        <w:ind w:left="2160" w:hanging="360"/>
+      </w:pPr>
+      <w:rPr>
+        <w:rFonts w:ascii="Wingdings" w:hAnsi="Wingdings" w:hint="default"/>
+      </w:rPr>
+    </w:lvl>
+    <w:lvl w:ilvl="3" w:tplc="04090001" w:tentative="1">
+      <w:start w:val="1"/>
+      <w:numFmt w:val="bullet"/>
+      <w:lvlText w:val=""/>
+      <w:lvlJc w:val="left"/>
+      <w:pPr>
+        <w:ind w:left="2880" w:hanging="360"/>
+      </w:pPr>
+      <w:rPr>
+        <w:rFonts w:ascii="Symbol" w:hAnsi="Symbol" w:hint="default"/>
+      </w:rPr>
+    </w:lvl>
+    <w:lvl w:ilvl="4" w:tplc="04090003" w:tentative="1">
+      <w:start w:val="1"/>
+      <w:numFmt w:val="bullet"/>
+      <w:lvlText w:val="o"/>
+      <w:lvlJc w:val="left"/>
+      <w:pPr>
+        <w:ind w:left="3600" w:hanging="360"/>
+      </w:pPr>
+      <w:rPr>
+        <w:rFonts w:ascii="Courier New" w:hAnsi="Courier New" w:cs="Courier New" w:hint="default"/>
+      </w:rPr>
+    </w:lvl>
+    <w:lvl w:ilvl="5" w:tplc="04090005" w:tentative="1">
+      <w:start w:val="1"/>
+      <w:numFmt w:val="bullet"/>
+      <w:lvlText w:val=""/>
+      <w:lvlJc w:val="left"/>
+      <w:pPr>
+        <w:ind w:left="4320" w:hanging="360"/>
+      </w:pPr>
+      <w:rPr>
+        <w:rFonts w:ascii="Wingdings" w:hAnsi="Wingdings" w:hint="default"/>
+      </w:rPr>
+    </w:lvl>
+    <w:lvl w:ilvl="6" w:tplc="04090001" w:tentative="1">
+      <w:start w:val="1"/>
+      <w:numFmt w:val="bullet"/>
+      <w:lvlText w:val=""/>
+      <w:lvlJc w:val="left"/>
+      <w:pPr>
+        <w:ind w:left="5040" w:hanging="360"/>
+      </w:pPr>
+      <w:rPr>
+        <w:rFonts w:ascii="Symbol" w:hAnsi="Symbol" w:hint="default"/>
+      </w:rPr>
+    </w:lvl>
+    <w:lvl w:ilvl="7" w:tplc="04090003" w:tentative="1">
+      <w:start w:val="1"/>
+      <w:numFmt w:val="bullet"/>
+      <w:lvlText w:val="o"/>
+      <w:lvlJc w:val="left"/>
+      <w:pPr>
+        <w:ind w:left="5760" w:hanging="360"/>
+      </w:pPr>
+      <w:rPr>
+        <w:rFonts w:ascii="Courier New" w:hAnsi="Courier New" w:cs="Courier New" w:hint="default"/>
+      </w:rPr>
+    </w:lvl>
+    <w:lvl w:ilvl="8" w:tplc="04090005" w:tentative="1">
+      <w:start w:val="1"/>
+      <w:numFmt w:val="bullet"/>
+      <w:lvlText w:val=""/>
+      <w:lvlJc w:val="left"/>
+      <w:pPr>
+        <w:ind w:left="6480" w:hanging="360"/>
+      </w:pPr>
+      <w:rPr>
+        <w:rFonts w:ascii="Wingdings" w:hAnsi="Wingdings" w:hint="default"/>
+      </w:rPr>
+    </w:lvl>
+  </w:abstractNum>
+  <w:abstractNum w:abstractNumId="6" w15:restartNumberingAfterBreak="0">
     <w:nsid w:val="41133496"/>
     <w:multiLevelType w:val="hybridMultilevel"/>
     <w:tmpl w:val="2DD24874"/>
@@ -4424,7 +5628,7 @@
       </w:pPr>
     </w:lvl>
   </w:abstractNum>
-  <w:abstractNum w:abstractNumId="4" w15:restartNumberingAfterBreak="0">
+  <w:abstractNum w:abstractNumId="7" w15:restartNumberingAfterBreak="0">
     <w:nsid w:val="4307314D"/>
     <w:multiLevelType w:val="hybridMultilevel"/>
     <w:tmpl w:val="E6A6FD38"/>
@@ -4513,7 +5717,7 @@
       </w:pPr>
     </w:lvl>
   </w:abstractNum>
-  <w:abstractNum w:abstractNumId="5" w15:restartNumberingAfterBreak="0">
+  <w:abstractNum w:abstractNumId="8" w15:restartNumberingAfterBreak="0">
     <w:nsid w:val="43747F9A"/>
     <w:multiLevelType w:val="hybridMultilevel"/>
     <w:tmpl w:val="51D8604E"/>
@@ -4626,7 +5830,346 @@
       </w:rPr>
     </w:lvl>
   </w:abstractNum>
-  <w:abstractNum w:abstractNumId="6" w15:restartNumberingAfterBreak="0">
+  <w:abstractNum w:abstractNumId="9" w15:restartNumberingAfterBreak="0">
+    <w:nsid w:val="57B50111"/>
+    <w:multiLevelType w:val="hybridMultilevel"/>
+    <w:tmpl w:val="1ED647A2"/>
+    <w:lvl w:ilvl="0" w:tplc="742ADCEE">
+      <w:start w:val="1"/>
+      <w:numFmt w:val="bullet"/>
+      <w:lvlText w:val="-"/>
+      <w:lvlJc w:val="left"/>
+      <w:pPr>
+        <w:ind w:left="720" w:hanging="360"/>
+      </w:pPr>
+      <w:rPr>
+        <w:rFonts w:ascii="Calibri" w:eastAsiaTheme="minorHAnsi" w:hAnsi="Calibri" w:cs="Calibri" w:hint="default"/>
+      </w:rPr>
+    </w:lvl>
+    <w:lvl w:ilvl="1" w:tplc="04090003" w:tentative="1">
+      <w:start w:val="1"/>
+      <w:numFmt w:val="bullet"/>
+      <w:lvlText w:val="o"/>
+      <w:lvlJc w:val="left"/>
+      <w:pPr>
+        <w:ind w:left="1440" w:hanging="360"/>
+      </w:pPr>
+      <w:rPr>
+        <w:rFonts w:ascii="Courier New" w:hAnsi="Courier New" w:cs="Courier New" w:hint="default"/>
+      </w:rPr>
+    </w:lvl>
+    <w:lvl w:ilvl="2" w:tplc="04090005" w:tentative="1">
+      <w:start w:val="1"/>
+      <w:numFmt w:val="bullet"/>
+      <w:lvlText w:val=""/>
+      <w:lvlJc w:val="left"/>
+      <w:pPr>
+        <w:ind w:left="2160" w:hanging="360"/>
+      </w:pPr>
+      <w:rPr>
+        <w:rFonts w:ascii="Wingdings" w:hAnsi="Wingdings" w:hint="default"/>
+      </w:rPr>
+    </w:lvl>
+    <w:lvl w:ilvl="3" w:tplc="04090001" w:tentative="1">
+      <w:start w:val="1"/>
+      <w:numFmt w:val="bullet"/>
+      <w:lvlText w:val=""/>
+      <w:lvlJc w:val="left"/>
+      <w:pPr>
+        <w:ind w:left="2880" w:hanging="360"/>
+      </w:pPr>
+      <w:rPr>
+        <w:rFonts w:ascii="Symbol" w:hAnsi="Symbol" w:hint="default"/>
+      </w:rPr>
+    </w:lvl>
+    <w:lvl w:ilvl="4" w:tplc="04090003" w:tentative="1">
+      <w:start w:val="1"/>
+      <w:numFmt w:val="bullet"/>
+      <w:lvlText w:val="o"/>
+      <w:lvlJc w:val="left"/>
+      <w:pPr>
+        <w:ind w:left="3600" w:hanging="360"/>
+      </w:pPr>
+      <w:rPr>
+        <w:rFonts w:ascii="Courier New" w:hAnsi="Courier New" w:cs="Courier New" w:hint="default"/>
+      </w:rPr>
+    </w:lvl>
+    <w:lvl w:ilvl="5" w:tplc="04090005" w:tentative="1">
+      <w:start w:val="1"/>
+      <w:numFmt w:val="bullet"/>
+      <w:lvlText w:val=""/>
+      <w:lvlJc w:val="left"/>
+      <w:pPr>
+        <w:ind w:left="4320" w:hanging="360"/>
+      </w:pPr>
+      <w:rPr>
+        <w:rFonts w:ascii="Wingdings" w:hAnsi="Wingdings" w:hint="default"/>
+      </w:rPr>
+    </w:lvl>
+    <w:lvl w:ilvl="6" w:tplc="04090001" w:tentative="1">
+      <w:start w:val="1"/>
+      <w:numFmt w:val="bullet"/>
+      <w:lvlText w:val=""/>
+      <w:lvlJc w:val="left"/>
+      <w:pPr>
+        <w:ind w:left="5040" w:hanging="360"/>
+      </w:pPr>
+      <w:rPr>
+        <w:rFonts w:ascii="Symbol" w:hAnsi="Symbol" w:hint="default"/>
+      </w:rPr>
+    </w:lvl>
+    <w:lvl w:ilvl="7" w:tplc="04090003" w:tentative="1">
+      <w:start w:val="1"/>
+      <w:numFmt w:val="bullet"/>
+      <w:lvlText w:val="o"/>
+      <w:lvlJc w:val="left"/>
+      <w:pPr>
+        <w:ind w:left="5760" w:hanging="360"/>
+      </w:pPr>
+      <w:rPr>
+        <w:rFonts w:ascii="Courier New" w:hAnsi="Courier New" w:cs="Courier New" w:hint="default"/>
+      </w:rPr>
+    </w:lvl>
+    <w:lvl w:ilvl="8" w:tplc="04090005" w:tentative="1">
+      <w:start w:val="1"/>
+      <w:numFmt w:val="bullet"/>
+      <w:lvlText w:val=""/>
+      <w:lvlJc w:val="left"/>
+      <w:pPr>
+        <w:ind w:left="6480" w:hanging="360"/>
+      </w:pPr>
+      <w:rPr>
+        <w:rFonts w:ascii="Wingdings" w:hAnsi="Wingdings" w:hint="default"/>
+      </w:rPr>
+    </w:lvl>
+  </w:abstractNum>
+  <w:abstractNum w:abstractNumId="10" w15:restartNumberingAfterBreak="0">
+    <w:nsid w:val="6D773BD9"/>
+    <w:multiLevelType w:val="hybridMultilevel"/>
+    <w:tmpl w:val="81CE59C2"/>
+    <w:lvl w:ilvl="0" w:tplc="742ADCEE">
+      <w:start w:val="1"/>
+      <w:numFmt w:val="bullet"/>
+      <w:lvlText w:val="-"/>
+      <w:lvlJc w:val="left"/>
+      <w:pPr>
+        <w:ind w:left="720" w:hanging="360"/>
+      </w:pPr>
+      <w:rPr>
+        <w:rFonts w:ascii="Calibri" w:eastAsiaTheme="minorHAnsi" w:hAnsi="Calibri" w:cs="Calibri" w:hint="default"/>
+      </w:rPr>
+    </w:lvl>
+    <w:lvl w:ilvl="1" w:tplc="04090003" w:tentative="1">
+      <w:start w:val="1"/>
+      <w:numFmt w:val="bullet"/>
+      <w:lvlText w:val="o"/>
+      <w:lvlJc w:val="left"/>
+      <w:pPr>
+        <w:ind w:left="1440" w:hanging="360"/>
+      </w:pPr>
+      <w:rPr>
+        <w:rFonts w:ascii="Courier New" w:hAnsi="Courier New" w:cs="Courier New" w:hint="default"/>
+      </w:rPr>
+    </w:lvl>
+    <w:lvl w:ilvl="2" w:tplc="04090005" w:tentative="1">
+      <w:start w:val="1"/>
+      <w:numFmt w:val="bullet"/>
+      <w:lvlText w:val=""/>
+      <w:lvlJc w:val="left"/>
+      <w:pPr>
+        <w:ind w:left="2160" w:hanging="360"/>
+      </w:pPr>
+      <w:rPr>
+        <w:rFonts w:ascii="Wingdings" w:hAnsi="Wingdings" w:hint="default"/>
+      </w:rPr>
+    </w:lvl>
+    <w:lvl w:ilvl="3" w:tplc="04090001" w:tentative="1">
+      <w:start w:val="1"/>
+      <w:numFmt w:val="bullet"/>
+      <w:lvlText w:val=""/>
+      <w:lvlJc w:val="left"/>
+      <w:pPr>
+        <w:ind w:left="2880" w:hanging="360"/>
+      </w:pPr>
+      <w:rPr>
+        <w:rFonts w:ascii="Symbol" w:hAnsi="Symbol" w:hint="default"/>
+      </w:rPr>
+    </w:lvl>
+    <w:lvl w:ilvl="4" w:tplc="04090003" w:tentative="1">
+      <w:start w:val="1"/>
+      <w:numFmt w:val="bullet"/>
+      <w:lvlText w:val="o"/>
+      <w:lvlJc w:val="left"/>
+      <w:pPr>
+        <w:ind w:left="3600" w:hanging="360"/>
+      </w:pPr>
+      <w:rPr>
+        <w:rFonts w:ascii="Courier New" w:hAnsi="Courier New" w:cs="Courier New" w:hint="default"/>
+      </w:rPr>
+    </w:lvl>
+    <w:lvl w:ilvl="5" w:tplc="04090005" w:tentative="1">
+      <w:start w:val="1"/>
+      <w:numFmt w:val="bullet"/>
+      <w:lvlText w:val=""/>
+      <w:lvlJc w:val="left"/>
+      <w:pPr>
+        <w:ind w:left="4320" w:hanging="360"/>
+      </w:pPr>
+      <w:rPr>
+        <w:rFonts w:ascii="Wingdings" w:hAnsi="Wingdings" w:hint="default"/>
+      </w:rPr>
+    </w:lvl>
+    <w:lvl w:ilvl="6" w:tplc="04090001" w:tentative="1">
+      <w:start w:val="1"/>
+      <w:numFmt w:val="bullet"/>
+      <w:lvlText w:val=""/>
+      <w:lvlJc w:val="left"/>
+      <w:pPr>
+        <w:ind w:left="5040" w:hanging="360"/>
+      </w:pPr>
+      <w:rPr>
+        <w:rFonts w:ascii="Symbol" w:hAnsi="Symbol" w:hint="default"/>
+      </w:rPr>
+    </w:lvl>
+    <w:lvl w:ilvl="7" w:tplc="04090003" w:tentative="1">
+      <w:start w:val="1"/>
+      <w:numFmt w:val="bullet"/>
+      <w:lvlText w:val="o"/>
+      <w:lvlJc w:val="left"/>
+      <w:pPr>
+        <w:ind w:left="5760" w:hanging="360"/>
+      </w:pPr>
+      <w:rPr>
+        <w:rFonts w:ascii="Courier New" w:hAnsi="Courier New" w:cs="Courier New" w:hint="default"/>
+      </w:rPr>
+    </w:lvl>
+    <w:lvl w:ilvl="8" w:tplc="04090005" w:tentative="1">
+      <w:start w:val="1"/>
+      <w:numFmt w:val="bullet"/>
+      <w:lvlText w:val=""/>
+      <w:lvlJc w:val="left"/>
+      <w:pPr>
+        <w:ind w:left="6480" w:hanging="360"/>
+      </w:pPr>
+      <w:rPr>
+        <w:rFonts w:ascii="Wingdings" w:hAnsi="Wingdings" w:hint="default"/>
+      </w:rPr>
+    </w:lvl>
+  </w:abstractNum>
+  <w:abstractNum w:abstractNumId="11" w15:restartNumberingAfterBreak="0">
+    <w:nsid w:val="710D3E58"/>
+    <w:multiLevelType w:val="hybridMultilevel"/>
+    <w:tmpl w:val="0F9AD8A6"/>
+    <w:lvl w:ilvl="0" w:tplc="742ADCEE">
+      <w:start w:val="1"/>
+      <w:numFmt w:val="bullet"/>
+      <w:lvlText w:val="-"/>
+      <w:lvlJc w:val="left"/>
+      <w:pPr>
+        <w:ind w:left="720" w:hanging="360"/>
+      </w:pPr>
+      <w:rPr>
+        <w:rFonts w:ascii="Calibri" w:eastAsiaTheme="minorHAnsi" w:hAnsi="Calibri" w:cs="Calibri" w:hint="default"/>
+      </w:rPr>
+    </w:lvl>
+    <w:lvl w:ilvl="1" w:tplc="04090003" w:tentative="1">
+      <w:start w:val="1"/>
+      <w:numFmt w:val="bullet"/>
+      <w:lvlText w:val="o"/>
+      <w:lvlJc w:val="left"/>
+      <w:pPr>
+        <w:ind w:left="1440" w:hanging="360"/>
+      </w:pPr>
+      <w:rPr>
+        <w:rFonts w:ascii="Courier New" w:hAnsi="Courier New" w:cs="Courier New" w:hint="default"/>
+      </w:rPr>
+    </w:lvl>
+    <w:lvl w:ilvl="2" w:tplc="04090005" w:tentative="1">
+      <w:start w:val="1"/>
+      <w:numFmt w:val="bullet"/>
+      <w:lvlText w:val=""/>
+      <w:lvlJc w:val="left"/>
+      <w:pPr>
+        <w:ind w:left="2160" w:hanging="360"/>
+      </w:pPr>
+      <w:rPr>
+        <w:rFonts w:ascii="Wingdings" w:hAnsi="Wingdings" w:hint="default"/>
+      </w:rPr>
+    </w:lvl>
+    <w:lvl w:ilvl="3" w:tplc="04090001" w:tentative="1">
+      <w:start w:val="1"/>
+      <w:numFmt w:val="bullet"/>
+      <w:lvlText w:val=""/>
+      <w:lvlJc w:val="left"/>
+      <w:pPr>
+        <w:ind w:left="2880" w:hanging="360"/>
+      </w:pPr>
+      <w:rPr>
+        <w:rFonts w:ascii="Symbol" w:hAnsi="Symbol" w:hint="default"/>
+      </w:rPr>
+    </w:lvl>
+    <w:lvl w:ilvl="4" w:tplc="04090003" w:tentative="1">
+      <w:start w:val="1"/>
+      <w:numFmt w:val="bullet"/>
+      <w:lvlText w:val="o"/>
+      <w:lvlJc w:val="left"/>
+      <w:pPr>
+        <w:ind w:left="3600" w:hanging="360"/>
+      </w:pPr>
+      <w:rPr>
+        <w:rFonts w:ascii="Courier New" w:hAnsi="Courier New" w:cs="Courier New" w:hint="default"/>
+      </w:rPr>
+    </w:lvl>
+    <w:lvl w:ilvl="5" w:tplc="04090005" w:tentative="1">
+      <w:start w:val="1"/>
+      <w:numFmt w:val="bullet"/>
+      <w:lvlText w:val=""/>
+      <w:lvlJc w:val="left"/>
+      <w:pPr>
+        <w:ind w:left="4320" w:hanging="360"/>
+      </w:pPr>
+      <w:rPr>
+        <w:rFonts w:ascii="Wingdings" w:hAnsi="Wingdings" w:hint="default"/>
+      </w:rPr>
+    </w:lvl>
+    <w:lvl w:ilvl="6" w:tplc="04090001" w:tentative="1">
+      <w:start w:val="1"/>
+      <w:numFmt w:val="bullet"/>
+      <w:lvlText w:val=""/>
+      <w:lvlJc w:val="left"/>
+      <w:pPr>
+        <w:ind w:left="5040" w:hanging="360"/>
+      </w:pPr>
+      <w:rPr>
+        <w:rFonts w:ascii="Symbol" w:hAnsi="Symbol" w:hint="default"/>
+      </w:rPr>
+    </w:lvl>
+    <w:lvl w:ilvl="7" w:tplc="04090003" w:tentative="1">
+      <w:start w:val="1"/>
+      <w:numFmt w:val="bullet"/>
+      <w:lvlText w:val="o"/>
+      <w:lvlJc w:val="left"/>
+      <w:pPr>
+        <w:ind w:left="5760" w:hanging="360"/>
+      </w:pPr>
+      <w:rPr>
+        <w:rFonts w:ascii="Courier New" w:hAnsi="Courier New" w:cs="Courier New" w:hint="default"/>
+      </w:rPr>
+    </w:lvl>
+    <w:lvl w:ilvl="8" w:tplc="04090005" w:tentative="1">
+      <w:start w:val="1"/>
+      <w:numFmt w:val="bullet"/>
+      <w:lvlText w:val=""/>
+      <w:lvlJc w:val="left"/>
+      <w:pPr>
+        <w:ind w:left="6480" w:hanging="360"/>
+      </w:pPr>
+      <w:rPr>
+        <w:rFonts w:ascii="Wingdings" w:hAnsi="Wingdings" w:hint="default"/>
+      </w:rPr>
+    </w:lvl>
+  </w:abstractNum>
+  <w:abstractNum w:abstractNumId="12" w15:restartNumberingAfterBreak="0">
     <w:nsid w:val="744B2E8C"/>
     <w:multiLevelType w:val="hybridMultilevel"/>
     <w:tmpl w:val="E592D112"/>
@@ -4712,7 +6255,7 @@
       </w:pPr>
     </w:lvl>
   </w:abstractNum>
-  <w:abstractNum w:abstractNumId="7" w15:restartNumberingAfterBreak="0">
+  <w:abstractNum w:abstractNumId="13" w15:restartNumberingAfterBreak="0">
     <w:nsid w:val="79D247E2"/>
     <w:multiLevelType w:val="hybridMultilevel"/>
     <w:tmpl w:val="A49EECC0"/>
@@ -4826,28 +6369,46 @@
     </w:lvl>
   </w:abstractNum>
   <w:num w:numId="1" w16cid:durableId="1174495696">
+    <w:abstractNumId w:val="4"/>
+  </w:num>
+  <w:num w:numId="2" w16cid:durableId="2100372483">
+    <w:abstractNumId w:val="8"/>
+  </w:num>
+  <w:num w:numId="3" w16cid:durableId="1896696806">
+    <w:abstractNumId w:val="12"/>
+  </w:num>
+  <w:num w:numId="4" w16cid:durableId="1908496564">
+    <w:abstractNumId w:val="13"/>
+  </w:num>
+  <w:num w:numId="5" w16cid:durableId="1406418754">
     <w:abstractNumId w:val="2"/>
   </w:num>
-  <w:num w:numId="2" w16cid:durableId="2100372483">
+  <w:num w:numId="6" w16cid:durableId="851838676">
+    <w:abstractNumId w:val="6"/>
+  </w:num>
+  <w:num w:numId="7" w16cid:durableId="689768665">
+    <w:abstractNumId w:val="1"/>
+  </w:num>
+  <w:num w:numId="8" w16cid:durableId="685447919">
+    <w:abstractNumId w:val="7"/>
+  </w:num>
+  <w:num w:numId="9" w16cid:durableId="1632782499">
+    <w:abstractNumId w:val="9"/>
+  </w:num>
+  <w:num w:numId="10" w16cid:durableId="800927544">
+    <w:abstractNumId w:val="3"/>
+  </w:num>
+  <w:num w:numId="11" w16cid:durableId="74864738">
+    <w:abstractNumId w:val="10"/>
+  </w:num>
+  <w:num w:numId="12" w16cid:durableId="669529546">
     <w:abstractNumId w:val="5"/>
   </w:num>
-  <w:num w:numId="3" w16cid:durableId="1896696806">
-    <w:abstractNumId w:val="6"/>
-  </w:num>
-  <w:num w:numId="4" w16cid:durableId="1908496564">
-    <w:abstractNumId w:val="7"/>
-  </w:num>
-  <w:num w:numId="5" w16cid:durableId="1406418754">
-    <w:abstractNumId w:val="1"/>
-  </w:num>
-  <w:num w:numId="6" w16cid:durableId="851838676">
-    <w:abstractNumId w:val="3"/>
-  </w:num>
-  <w:num w:numId="7" w16cid:durableId="689768665">
+  <w:num w:numId="13" w16cid:durableId="1966424071">
     <w:abstractNumId w:val="0"/>
   </w:num>
-  <w:num w:numId="8" w16cid:durableId="685447919">
-    <w:abstractNumId w:val="4"/>
+  <w:num w:numId="14" w16cid:durableId="684676371">
+    <w:abstractNumId w:val="11"/>
   </w:num>
 </w:numbering>
 </file>

</xml_diff>